<commit_message>
add Android 7.0 setup preview blog
</commit_message>
<xml_diff>
--- a/blogs/android 7.0 setup preview.docx
+++ b/blogs/android 7.0 setup preview.docx
@@ -25,8 +25,6 @@
         </w:rPr>
         <w:t>Set Up the Preview</w:t>
       </w:r>
-      <w:bookmarkStart w:id="0" w:name="_GoBack"/>
-      <w:bookmarkEnd w:id="0"/>
     </w:p>
     <w:p>
       <w:pPr>
@@ -48,7 +46,43 @@
           <w:sz w:val="24"/>
           <w:szCs w:val="24"/>
         </w:rPr>
-        <w:t>To develop apps for the Android N Preview, you need to make some updates to your developer environment, as described on this page.</w:t>
+        <w:t>开发</w:t>
+      </w:r>
+      <w:r>
+        <w:rPr>
+          <w:rFonts w:ascii="Roboto" w:eastAsia="宋体" w:hAnsi="Roboto" w:cs="宋体"/>
+          <w:kern w:val="0"/>
+          <w:sz w:val="24"/>
+          <w:szCs w:val="24"/>
+        </w:rPr>
+        <w:t>Android N Preview</w:t>
+      </w:r>
+      <w:r>
+        <w:rPr>
+          <w:rFonts w:ascii="Roboto" w:eastAsia="宋体" w:hAnsi="Roboto" w:cs="宋体"/>
+          <w:kern w:val="0"/>
+          <w:sz w:val="24"/>
+          <w:szCs w:val="24"/>
+        </w:rPr>
+        <w:t>上的</w:t>
+      </w:r>
+      <w:r>
+        <w:rPr>
+          <w:rFonts w:ascii="Roboto" w:eastAsia="宋体" w:hAnsi="Roboto" w:cs="宋体" w:hint="eastAsia"/>
+          <w:kern w:val="0"/>
+          <w:sz w:val="24"/>
+          <w:szCs w:val="24"/>
+        </w:rPr>
+        <w:t>APP</w:t>
+      </w:r>
+      <w:r>
+        <w:rPr>
+          <w:rFonts w:ascii="Roboto" w:eastAsia="宋体" w:hAnsi="Roboto" w:cs="宋体" w:hint="eastAsia"/>
+          <w:kern w:val="0"/>
+          <w:sz w:val="24"/>
+          <w:szCs w:val="24"/>
+        </w:rPr>
+        <w:t>，需要像本文介绍的一样去更新部分开发环境。</w:t>
       </w:r>
     </w:p>
     <w:p>
@@ -69,7 +103,71 @@
           <w:kern w:val="0"/>
           <w:szCs w:val="21"/>
         </w:rPr>
-        <w:t>To simply test your app's compatibility on the Android N system image, follow the guide to </w:t>
+        <w:t>简单的测试</w:t>
+      </w:r>
+      <w:r>
+        <w:rPr>
+          <w:rFonts w:ascii="Roboto" w:eastAsia="宋体" w:hAnsi="Roboto" w:cs="宋体" w:hint="eastAsia"/>
+          <w:kern w:val="0"/>
+          <w:szCs w:val="21"/>
+        </w:rPr>
+        <w:t>已有的</w:t>
+      </w:r>
+      <w:r>
+        <w:rPr>
+          <w:rFonts w:ascii="Roboto" w:eastAsia="宋体" w:hAnsi="Roboto" w:cs="宋体" w:hint="eastAsia"/>
+          <w:kern w:val="0"/>
+          <w:szCs w:val="21"/>
+        </w:rPr>
+        <w:t>APP</w:t>
+      </w:r>
+      <w:r>
+        <w:rPr>
+          <w:rFonts w:ascii="Roboto" w:eastAsia="宋体" w:hAnsi="Roboto" w:cs="宋体" w:hint="eastAsia"/>
+          <w:kern w:val="0"/>
+          <w:szCs w:val="21"/>
+        </w:rPr>
+        <w:t>在</w:t>
+      </w:r>
+      <w:r>
+        <w:rPr>
+          <w:rFonts w:ascii="Roboto" w:eastAsia="宋体" w:hAnsi="Roboto" w:cs="宋体"/>
+          <w:kern w:val="0"/>
+          <w:szCs w:val="21"/>
+        </w:rPr>
+        <w:t>Android N</w:t>
+      </w:r>
+      <w:r>
+        <w:rPr>
+          <w:rFonts w:ascii="Roboto" w:eastAsia="宋体" w:hAnsi="Roboto" w:cs="宋体"/>
+          <w:kern w:val="0"/>
+          <w:szCs w:val="21"/>
+        </w:rPr>
+        <w:t xml:space="preserve"> </w:t>
+      </w:r>
+      <w:r>
+        <w:rPr>
+          <w:rFonts w:ascii="Roboto" w:eastAsia="宋体" w:hAnsi="Roboto" w:cs="宋体"/>
+          <w:kern w:val="0"/>
+          <w:szCs w:val="21"/>
+        </w:rPr>
+        <w:t>系统镜像上的兼容性，</w:t>
+      </w:r>
+      <w:r>
+        <w:rPr>
+          <w:rFonts w:ascii="Roboto" w:eastAsia="宋体" w:hAnsi="Roboto" w:cs="宋体"/>
+          <w:kern w:val="0"/>
+          <w:szCs w:val="21"/>
+        </w:rPr>
+        <w:t>参考</w:t>
+      </w:r>
+      <w:r>
+        <w:rPr>
+          <w:rFonts w:ascii="Roboto" w:eastAsia="宋体" w:hAnsi="Roboto" w:cs="宋体"/>
+          <w:kern w:val="0"/>
+          <w:szCs w:val="21"/>
+        </w:rPr>
+        <w:t> </w:t>
       </w:r>
       <w:hyperlink r:id="rId5" w:history="1">
         <w:r>
@@ -113,7 +211,7 @@
         </w:rPr>
         <w:drawing>
           <wp:inline distT="0" distB="0" distL="0" distR="0">
-            <wp:extent cx="6671310" cy="2059305"/>
+            <wp:extent cx="5718810" cy="2059305"/>
             <wp:effectExtent l="0" t="0" r="0" b="0"/>
             <wp:docPr id="2" name="图片 2" descr="https://developer.android.com/preview/images/n-preview-setup.png"/>
             <wp:cNvGraphicFramePr>
@@ -144,7 +242,7 @@
                   <pic:spPr bwMode="auto">
                     <a:xfrm>
                       <a:off x="0" y="0"/>
-                      <a:ext cx="6671310" cy="2059305"/>
+                      <a:ext cx="5718810" cy="2059305"/>
                     </a:xfrm>
                     <a:prstGeom prst="rect">
                       <a:avLst/>
@@ -182,7 +280,16 @@
           <w:sz w:val="42"/>
           <w:szCs w:val="42"/>
         </w:rPr>
-        <w:t>Get Android Studio 2.1</w:t>
+        <w:t>获取</w:t>
+      </w:r>
+      <w:r>
+        <w:rPr>
+          <w:rFonts w:ascii="Roboto" w:eastAsia="宋体" w:hAnsi="Roboto" w:cs="宋体"/>
+          <w:kern w:val="0"/>
+          <w:sz w:val="42"/>
+          <w:szCs w:val="42"/>
+        </w:rPr>
+        <w:t xml:space="preserve"> Android Studio 2.1</w:t>
       </w:r>
     </w:p>
     <w:p>
@@ -213,6 +320,7 @@
         <w:widowControl/>
         <w:shd w:val="clear" w:color="auto" w:fill="FFFFFF"/>
         <w:spacing w:after="180" w:line="360" w:lineRule="atLeast"/>
+        <w:ind w:firstLine="420"/>
         <w:jc w:val="left"/>
         <w:rPr>
           <w:rFonts w:ascii="Roboto" w:eastAsia="宋体" w:hAnsi="Roboto" w:cs="宋体"/>
@@ -226,27 +334,251 @@
           <w:kern w:val="0"/>
           <w:szCs w:val="21"/>
         </w:rPr>
-        <w:t>The Android N platform adds support for </w:t>
-      </w:r>
-      <w:hyperlink r:id="rId7" w:history="1">
-        <w:r>
-          <w:rPr>
-            <w:rFonts w:ascii="Roboto" w:eastAsia="宋体" w:hAnsi="Roboto" w:cs="宋体"/>
-            <w:color w:val="039BE5"/>
-            <w:kern w:val="0"/>
-            <w:szCs w:val="21"/>
-            <w:u w:val="single"/>
-          </w:rPr>
-          <w:t>Java 8 language features</w:t>
-        </w:r>
-      </w:hyperlink>
-      <w:r>
-        <w:rPr>
-          <w:rFonts w:ascii="Roboto" w:eastAsia="宋体" w:hAnsi="Roboto" w:cs="宋体"/>
-          <w:kern w:val="0"/>
-          <w:szCs w:val="21"/>
-        </w:rPr>
-        <w:t>, which require a new compiler called Jack. The latest version of Jack is currently supported only in Android Studio 2.1. So if you want to use Java 8 language features, you need to use Android Studio 2.1 to build your app. Otherwise, you don't need to use the Jack compiler, but you still need to update to JDK 8 to compile against the Android N platform, as described below.</w:t>
+        <w:t xml:space="preserve">Android N </w:t>
+      </w:r>
+      <w:r>
+        <w:rPr>
+          <w:rFonts w:ascii="Roboto" w:eastAsia="宋体" w:hAnsi="Roboto" w:cs="宋体"/>
+          <w:kern w:val="0"/>
+          <w:szCs w:val="21"/>
+        </w:rPr>
+        <w:t>平台支持</w:t>
+      </w:r>
+      <w:r>
+        <w:rPr>
+          <w:rFonts w:ascii="Roboto" w:eastAsia="宋体" w:hAnsi="Roboto" w:cs="宋体"/>
+          <w:color w:val="039BE5"/>
+          <w:kern w:val="0"/>
+          <w:szCs w:val="21"/>
+          <w:u w:val="single"/>
+        </w:rPr>
+        <w:t>Java 8</w:t>
+      </w:r>
+      <w:r>
+        <w:rPr>
+          <w:rFonts w:ascii="Roboto" w:eastAsia="宋体" w:hAnsi="Roboto" w:cs="宋体"/>
+          <w:color w:val="039BE5"/>
+          <w:kern w:val="0"/>
+          <w:szCs w:val="21"/>
+          <w:u w:val="single"/>
+        </w:rPr>
+        <w:t>上的新特性</w:t>
+      </w:r>
+      <w:r>
+        <w:rPr>
+          <w:rFonts w:ascii="Roboto" w:eastAsia="宋体" w:hAnsi="Roboto" w:cs="宋体"/>
+          <w:kern w:val="0"/>
+          <w:szCs w:val="21"/>
+        </w:rPr>
+        <w:t>,</w:t>
+      </w:r>
+      <w:r>
+        <w:rPr>
+          <w:rFonts w:ascii="Roboto" w:eastAsia="宋体" w:hAnsi="Roboto" w:cs="宋体"/>
+          <w:kern w:val="0"/>
+          <w:szCs w:val="21"/>
+        </w:rPr>
+        <w:t>这些新的特性需要新的编译器</w:t>
+      </w:r>
+      <w:r>
+        <w:rPr>
+          <w:rFonts w:ascii="Roboto" w:eastAsia="宋体" w:hAnsi="Roboto" w:cs="宋体"/>
+          <w:kern w:val="0"/>
+          <w:szCs w:val="21"/>
+        </w:rPr>
+        <w:t>Jack. Jack</w:t>
+      </w:r>
+      <w:r>
+        <w:rPr>
+          <w:rFonts w:ascii="Roboto" w:eastAsia="宋体" w:hAnsi="Roboto" w:cs="宋体"/>
+          <w:kern w:val="0"/>
+          <w:szCs w:val="21"/>
+        </w:rPr>
+        <w:t>的最新版本目前只支持</w:t>
+      </w:r>
+      <w:r>
+        <w:rPr>
+          <w:rFonts w:ascii="Roboto" w:eastAsia="宋体" w:hAnsi="Roboto" w:cs="宋体"/>
+          <w:kern w:val="0"/>
+          <w:szCs w:val="21"/>
+        </w:rPr>
+        <w:t xml:space="preserve">Android Studio 2.1. </w:t>
+      </w:r>
+      <w:r>
+        <w:rPr>
+          <w:rFonts w:ascii="Roboto" w:eastAsia="宋体" w:hAnsi="Roboto" w:cs="宋体"/>
+          <w:kern w:val="0"/>
+          <w:szCs w:val="21"/>
+        </w:rPr>
+        <w:t>所以如果想使用</w:t>
+      </w:r>
+      <w:r>
+        <w:rPr>
+          <w:rFonts w:ascii="Roboto" w:eastAsia="宋体" w:hAnsi="Roboto" w:cs="宋体"/>
+          <w:kern w:val="0"/>
+          <w:szCs w:val="21"/>
+        </w:rPr>
+        <w:t xml:space="preserve">Java 8 </w:t>
+      </w:r>
+      <w:r>
+        <w:rPr>
+          <w:rFonts w:ascii="Roboto" w:eastAsia="宋体" w:hAnsi="Roboto" w:cs="宋体"/>
+          <w:kern w:val="0"/>
+          <w:szCs w:val="21"/>
+        </w:rPr>
+        <w:t>的语言特性</w:t>
+      </w:r>
+      <w:r>
+        <w:rPr>
+          <w:rFonts w:ascii="Roboto" w:eastAsia="宋体" w:hAnsi="Roboto" w:cs="宋体"/>
+          <w:kern w:val="0"/>
+          <w:szCs w:val="21"/>
+        </w:rPr>
+        <w:t xml:space="preserve">, </w:t>
+      </w:r>
+      <w:r>
+        <w:rPr>
+          <w:rFonts w:ascii="Roboto" w:eastAsia="宋体" w:hAnsi="Roboto" w:cs="宋体"/>
+          <w:kern w:val="0"/>
+          <w:szCs w:val="21"/>
+        </w:rPr>
+        <w:t>需要使用</w:t>
+      </w:r>
+      <w:r>
+        <w:rPr>
+          <w:rFonts w:ascii="Roboto" w:eastAsia="宋体" w:hAnsi="Roboto" w:cs="宋体"/>
+          <w:kern w:val="0"/>
+          <w:szCs w:val="21"/>
+        </w:rPr>
+        <w:t xml:space="preserve">Android Studio 2.1 </w:t>
+      </w:r>
+      <w:r>
+        <w:rPr>
+          <w:rFonts w:ascii="Roboto" w:eastAsia="宋体" w:hAnsi="Roboto" w:cs="宋体"/>
+          <w:kern w:val="0"/>
+          <w:szCs w:val="21"/>
+        </w:rPr>
+        <w:t>构建</w:t>
+      </w:r>
+      <w:r>
+        <w:rPr>
+          <w:rFonts w:ascii="Roboto" w:eastAsia="宋体" w:hAnsi="Roboto" w:cs="宋体" w:hint="eastAsia"/>
+          <w:kern w:val="0"/>
+          <w:szCs w:val="21"/>
+        </w:rPr>
+        <w:t>APP</w:t>
+      </w:r>
+      <w:r>
+        <w:rPr>
+          <w:rFonts w:ascii="Roboto" w:eastAsia="宋体" w:hAnsi="Roboto" w:cs="宋体"/>
+          <w:kern w:val="0"/>
+          <w:szCs w:val="21"/>
+        </w:rPr>
+        <w:t xml:space="preserve">. </w:t>
+      </w:r>
+      <w:r>
+        <w:rPr>
+          <w:rFonts w:ascii="Roboto" w:eastAsia="宋体" w:hAnsi="Roboto" w:cs="宋体"/>
+          <w:kern w:val="0"/>
+          <w:szCs w:val="21"/>
+        </w:rPr>
+        <w:t>除此之外</w:t>
+      </w:r>
+      <w:r>
+        <w:rPr>
+          <w:rFonts w:ascii="Roboto" w:eastAsia="宋体" w:hAnsi="Roboto" w:cs="宋体"/>
+          <w:kern w:val="0"/>
+          <w:szCs w:val="21"/>
+        </w:rPr>
+        <w:t xml:space="preserve">, </w:t>
+      </w:r>
+      <w:r>
+        <w:rPr>
+          <w:rFonts w:ascii="Roboto" w:eastAsia="宋体" w:hAnsi="Roboto" w:cs="宋体"/>
+          <w:kern w:val="0"/>
+          <w:szCs w:val="21"/>
+        </w:rPr>
+        <w:t>就算不适用</w:t>
+      </w:r>
+      <w:r>
+        <w:rPr>
+          <w:rFonts w:ascii="Roboto" w:eastAsia="宋体" w:hAnsi="Roboto" w:cs="宋体" w:hint="eastAsia"/>
+          <w:kern w:val="0"/>
+          <w:szCs w:val="21"/>
+        </w:rPr>
+        <w:t>Jack</w:t>
+      </w:r>
+      <w:r>
+        <w:rPr>
+          <w:rFonts w:ascii="Roboto" w:eastAsia="宋体" w:hAnsi="Roboto" w:cs="宋体" w:hint="eastAsia"/>
+          <w:kern w:val="0"/>
+          <w:szCs w:val="21"/>
+        </w:rPr>
+        <w:t>编译器，你也需要</w:t>
+      </w:r>
+      <w:r>
+        <w:rPr>
+          <w:rFonts w:ascii="Roboto" w:eastAsia="宋体" w:hAnsi="Roboto" w:cs="宋体" w:hint="eastAsia"/>
+          <w:kern w:val="0"/>
+          <w:szCs w:val="21"/>
+        </w:rPr>
+        <w:t>像下文描述的一样</w:t>
+      </w:r>
+      <w:r>
+        <w:rPr>
+          <w:rFonts w:ascii="Roboto" w:eastAsia="宋体" w:hAnsi="Roboto" w:cs="宋体" w:hint="eastAsia"/>
+          <w:kern w:val="0"/>
+          <w:szCs w:val="21"/>
+        </w:rPr>
+        <w:t>更新到</w:t>
+      </w:r>
+      <w:r>
+        <w:rPr>
+          <w:rFonts w:ascii="Roboto" w:eastAsia="宋体" w:hAnsi="Roboto" w:cs="宋体" w:hint="eastAsia"/>
+          <w:kern w:val="0"/>
+          <w:szCs w:val="21"/>
+        </w:rPr>
+        <w:t>JDK8</w:t>
+      </w:r>
+      <w:r>
+        <w:rPr>
+          <w:rFonts w:ascii="Roboto" w:eastAsia="宋体" w:hAnsi="Roboto" w:cs="宋体" w:hint="eastAsia"/>
+          <w:kern w:val="0"/>
+          <w:szCs w:val="21"/>
+        </w:rPr>
+        <w:t>，这样才可以在</w:t>
+      </w:r>
+      <w:r>
+        <w:rPr>
+          <w:rFonts w:ascii="Roboto" w:eastAsia="宋体" w:hAnsi="Roboto" w:cs="宋体" w:hint="eastAsia"/>
+          <w:kern w:val="0"/>
+          <w:szCs w:val="21"/>
+        </w:rPr>
+        <w:t>Android</w:t>
+      </w:r>
+      <w:r>
+        <w:rPr>
+          <w:rFonts w:ascii="Roboto" w:eastAsia="宋体" w:hAnsi="Roboto" w:cs="宋体"/>
+          <w:kern w:val="0"/>
+          <w:szCs w:val="21"/>
+        </w:rPr>
+        <w:t xml:space="preserve"> N</w:t>
+      </w:r>
+      <w:r>
+        <w:rPr>
+          <w:rFonts w:ascii="Roboto" w:eastAsia="宋体" w:hAnsi="Roboto" w:cs="宋体"/>
+          <w:kern w:val="0"/>
+          <w:szCs w:val="21"/>
+        </w:rPr>
+        <w:t>平台上编译</w:t>
+      </w:r>
+      <w:r>
+        <w:rPr>
+          <w:rFonts w:ascii="Roboto" w:eastAsia="宋体" w:hAnsi="Roboto" w:cs="宋体" w:hint="eastAsia"/>
+          <w:kern w:val="0"/>
+          <w:szCs w:val="21"/>
+        </w:rPr>
+        <w:t>。</w:t>
       </w:r>
     </w:p>
     <w:p>
@@ -254,22 +586,8 @@
         <w:widowControl/>
         <w:shd w:val="clear" w:color="auto" w:fill="FFFFFF"/>
         <w:spacing w:after="180" w:line="360" w:lineRule="atLeast"/>
+        <w:ind w:firstLine="420"/>
         <w:jc w:val="left"/>
-        <w:rPr>
-          <w:rFonts w:ascii="Roboto" w:eastAsia="宋体" w:hAnsi="Roboto" w:cs="宋体"/>
-          <w:kern w:val="0"/>
-          <w:szCs w:val="21"/>
-        </w:rPr>
-      </w:pPr>
-      <w:r>
-        <w:rPr>
-          <w:rFonts w:ascii="Roboto" w:eastAsia="宋体" w:hAnsi="Roboto" w:cs="宋体"/>
-          <w:kern w:val="0"/>
-          <w:szCs w:val="21"/>
-        </w:rPr>
-        <w:t>If you already have Android Studio installed, make sure you have Android Studio 2.1 or higher by clicking </w:t>
-      </w:r>
-      <w:r>
         <w:rPr>
           <w:rFonts w:ascii="Roboto" w:eastAsia="宋体" w:hAnsi="Roboto" w:cs="宋体"/>
           <w:b/>
@@ -277,21 +595,66 @@
           <w:kern w:val="0"/>
           <w:szCs w:val="21"/>
         </w:rPr>
-        <w:t>Help &gt; Check for Update</w:t>
-      </w:r>
-      <w:r>
-        <w:rPr>
-          <w:rFonts w:ascii="Roboto" w:eastAsia="宋体" w:hAnsi="Roboto" w:cs="宋体"/>
-          <w:kern w:val="0"/>
-          <w:szCs w:val="21"/>
-        </w:rPr>
-        <w:t> (on Mac, </w:t>
-      </w:r>
-      <w:r>
-        <w:rPr>
-          <w:rFonts w:ascii="Roboto" w:eastAsia="宋体" w:hAnsi="Roboto" w:cs="宋体"/>
-          <w:b/>
-          <w:bCs/>
+      </w:pPr>
+      <w:r>
+        <w:rPr>
+          <w:rFonts w:ascii="Roboto" w:eastAsia="宋体" w:hAnsi="Roboto" w:cs="宋体"/>
+          <w:kern w:val="0"/>
+          <w:szCs w:val="21"/>
+        </w:rPr>
+        <w:t>如果你已经安装了</w:t>
+      </w:r>
+      <w:r>
+        <w:rPr>
+          <w:rFonts w:ascii="Roboto" w:eastAsia="宋体" w:hAnsi="Roboto" w:cs="宋体" w:hint="eastAsia"/>
+          <w:kern w:val="0"/>
+          <w:szCs w:val="21"/>
+        </w:rPr>
+        <w:t>Android Studio</w:t>
+      </w:r>
+      <w:r>
+        <w:rPr>
+          <w:rFonts w:ascii="Roboto" w:eastAsia="宋体" w:hAnsi="Roboto" w:cs="宋体" w:hint="eastAsia"/>
+          <w:kern w:val="0"/>
+          <w:szCs w:val="21"/>
+        </w:rPr>
+        <w:t>，通过</w:t>
+      </w:r>
+      <w:r>
+        <w:rPr>
+          <w:rFonts w:ascii="Roboto" w:eastAsia="宋体" w:hAnsi="Roboto" w:cs="宋体" w:hint="eastAsia"/>
+          <w:kern w:val="0"/>
+          <w:szCs w:val="21"/>
+        </w:rPr>
+        <w:t>点</w:t>
+      </w:r>
+      <w:r>
+        <w:rPr>
+          <w:rFonts w:ascii="Roboto" w:eastAsia="宋体" w:hAnsi="Roboto" w:cs="宋体"/>
+          <w:kern w:val="0"/>
+          <w:szCs w:val="21"/>
+        </w:rPr>
+        <w:t>Help &gt; Check</w:t>
+      </w:r>
+      <w:r>
+        <w:rPr>
+          <w:rFonts w:ascii="Roboto" w:eastAsia="宋体" w:hAnsi="Roboto" w:cs="宋体"/>
+          <w:kern w:val="0"/>
+          <w:szCs w:val="21"/>
+        </w:rPr>
+        <w:t>（</w:t>
+      </w:r>
+      <w:r>
+        <w:rPr>
+          <w:rFonts w:ascii="Roboto" w:eastAsia="宋体" w:hAnsi="Roboto" w:cs="宋体"/>
+          <w:kern w:val="0"/>
+          <w:szCs w:val="21"/>
+        </w:rPr>
+        <w:t>Mac, </w:t>
+      </w:r>
+      <w:r>
+        <w:rPr>
+          <w:rFonts w:ascii="Roboto" w:eastAsia="宋体" w:hAnsi="Roboto" w:cs="宋体"/>
           <w:kern w:val="0"/>
           <w:szCs w:val="21"/>
         </w:rPr>
@@ -303,7 +666,55 @@
           <w:kern w:val="0"/>
           <w:szCs w:val="21"/>
         </w:rPr>
-        <w:t>).</w:t>
+        <w:t>）</w:t>
+      </w:r>
+      <w:r>
+        <w:rPr>
+          <w:rFonts w:ascii="Roboto" w:eastAsia="宋体" w:hAnsi="Roboto" w:cs="宋体" w:hint="eastAsia"/>
+          <w:kern w:val="0"/>
+          <w:szCs w:val="21"/>
+        </w:rPr>
+        <w:t>来升级</w:t>
+      </w:r>
+      <w:r>
+        <w:rPr>
+          <w:rFonts w:ascii="Roboto" w:eastAsia="宋体" w:hAnsi="Roboto" w:cs="宋体" w:hint="eastAsia"/>
+          <w:kern w:val="0"/>
+          <w:szCs w:val="21"/>
+        </w:rPr>
+        <w:t>Android Studio</w:t>
+      </w:r>
+      <w:r>
+        <w:rPr>
+          <w:rFonts w:ascii="Roboto" w:eastAsia="宋体" w:hAnsi="Roboto" w:cs="宋体" w:hint="eastAsia"/>
+          <w:kern w:val="0"/>
+          <w:szCs w:val="21"/>
+        </w:rPr>
+        <w:t>到</w:t>
+      </w:r>
+      <w:r>
+        <w:rPr>
+          <w:rFonts w:ascii="Roboto" w:eastAsia="宋体" w:hAnsi="Roboto" w:cs="宋体" w:hint="eastAsia"/>
+          <w:kern w:val="0"/>
+          <w:szCs w:val="21"/>
+        </w:rPr>
+        <w:t>2.1</w:t>
+      </w:r>
+      <w:r>
+        <w:rPr>
+          <w:rFonts w:ascii="Roboto" w:eastAsia="宋体" w:hAnsi="Roboto" w:cs="宋体" w:hint="eastAsia"/>
+          <w:kern w:val="0"/>
+          <w:szCs w:val="21"/>
+        </w:rPr>
+        <w:t>或者更高的版本</w:t>
+      </w:r>
+      <w:r>
+        <w:rPr>
+          <w:rFonts w:ascii="Roboto" w:eastAsia="宋体" w:hAnsi="Roboto" w:cs="宋体" w:hint="eastAsia"/>
+          <w:kern w:val="0"/>
+          <w:szCs w:val="21"/>
+        </w:rPr>
+        <w:t>。</w:t>
       </w:r>
     </w:p>
     <w:p>
@@ -311,40 +722,65 @@
         <w:widowControl/>
         <w:shd w:val="clear" w:color="auto" w:fill="FFFFFF"/>
         <w:spacing w:after="180" w:line="360" w:lineRule="atLeast"/>
+        <w:ind w:firstLine="420"/>
         <w:jc w:val="left"/>
         <w:rPr>
-          <w:rFonts w:ascii="Roboto" w:eastAsia="宋体" w:hAnsi="Roboto" w:cs="宋体"/>
-          <w:kern w:val="0"/>
-          <w:szCs w:val="21"/>
-        </w:rPr>
-      </w:pPr>
-      <w:r>
-        <w:rPr>
-          <w:rFonts w:ascii="Roboto" w:eastAsia="宋体" w:hAnsi="Roboto" w:cs="宋体"/>
-          <w:kern w:val="0"/>
-          <w:szCs w:val="21"/>
-        </w:rPr>
-        <w:t>If you don't have it, </w:t>
-      </w:r>
-      <w:hyperlink r:id="rId8" w:history="1">
-        <w:r>
-          <w:rPr>
-            <w:rFonts w:ascii="Roboto" w:eastAsia="宋体" w:hAnsi="Roboto" w:cs="宋体"/>
-            <w:color w:val="039BE5"/>
-            <w:kern w:val="0"/>
-            <w:szCs w:val="21"/>
-            <w:u w:val="single"/>
-          </w:rPr>
-          <w:t>download Android Studio 2.1 here</w:t>
-        </w:r>
-      </w:hyperlink>
-      <w:r>
-        <w:rPr>
-          <w:rFonts w:ascii="Roboto" w:eastAsia="宋体" w:hAnsi="Roboto" w:cs="宋体"/>
-          <w:kern w:val="0"/>
-          <w:szCs w:val="21"/>
-        </w:rPr>
-        <w:t>.</w:t>
+          <w:rFonts w:ascii="Roboto" w:eastAsia="宋体" w:hAnsi="Roboto" w:cs="宋体" w:hint="eastAsia"/>
+          <w:b/>
+          <w:bCs/>
+          <w:kern w:val="0"/>
+          <w:szCs w:val="21"/>
+        </w:rPr>
+      </w:pPr>
+      <w:r>
+        <w:rPr>
+          <w:rFonts w:ascii="Roboto" w:eastAsia="宋体" w:hAnsi="Roboto" w:cs="宋体"/>
+          <w:b/>
+          <w:bCs/>
+          <w:kern w:val="0"/>
+          <w:szCs w:val="21"/>
+        </w:rPr>
+        <w:t>如果没有安装</w:t>
+      </w:r>
+      <w:r>
+        <w:rPr>
+          <w:rFonts w:ascii="Roboto" w:eastAsia="宋体" w:hAnsi="Roboto" w:cs="宋体" w:hint="eastAsia"/>
+          <w:b/>
+          <w:bCs/>
+          <w:kern w:val="0"/>
+          <w:szCs w:val="21"/>
+        </w:rPr>
+        <w:t>Android Studio</w:t>
+      </w:r>
+      <w:r>
+        <w:rPr>
+          <w:rFonts w:ascii="Roboto" w:eastAsia="宋体" w:hAnsi="Roboto" w:cs="宋体" w:hint="eastAsia"/>
+          <w:b/>
+          <w:bCs/>
+          <w:kern w:val="0"/>
+          <w:szCs w:val="21"/>
+        </w:rPr>
+        <w:t>，点击</w:t>
+      </w:r>
+      <w:r>
+        <w:rPr>
+          <w:rFonts w:ascii="Roboto" w:eastAsia="宋体" w:hAnsi="Roboto" w:cs="宋体"/>
+          <w:color w:val="039BE5"/>
+          <w:kern w:val="0"/>
+          <w:szCs w:val="21"/>
+          <w:u w:val="single"/>
+        </w:rPr>
+        <w:t>Android Studio 2.1</w:t>
+      </w:r>
+      <w:r>
+        <w:rPr>
+          <w:rFonts w:ascii="Roboto" w:eastAsia="宋体" w:hAnsi="Roboto" w:cs="宋体" w:hint="eastAsia"/>
+          <w:b/>
+          <w:bCs/>
+          <w:kern w:val="0"/>
+          <w:szCs w:val="21"/>
+        </w:rPr>
+        <w:t>下载。</w:t>
       </w:r>
     </w:p>
     <w:p>
@@ -368,7 +804,16 @@
           <w:sz w:val="42"/>
           <w:szCs w:val="42"/>
         </w:rPr>
-        <w:t>Get the N Preview SDK</w:t>
+        <w:t>获取</w:t>
+      </w:r>
+      <w:r>
+        <w:rPr>
+          <w:rFonts w:ascii="Roboto" w:eastAsia="宋体" w:hAnsi="Roboto" w:cs="宋体"/>
+          <w:kern w:val="0"/>
+          <w:sz w:val="42"/>
+          <w:szCs w:val="42"/>
+        </w:rPr>
+        <w:t xml:space="preserve"> N Preview SDK</w:t>
       </w:r>
     </w:p>
     <w:p>
@@ -401,18 +846,98 @@
         <w:spacing w:after="180" w:line="360" w:lineRule="atLeast"/>
         <w:jc w:val="left"/>
         <w:rPr>
-          <w:rFonts w:ascii="Roboto" w:eastAsia="宋体" w:hAnsi="Roboto" w:cs="宋体"/>
-          <w:kern w:val="0"/>
-          <w:szCs w:val="21"/>
-        </w:rPr>
-      </w:pPr>
-      <w:r>
-        <w:rPr>
-          <w:rFonts w:ascii="Roboto" w:eastAsia="宋体" w:hAnsi="Roboto" w:cs="宋体"/>
-          <w:kern w:val="0"/>
-          <w:szCs w:val="21"/>
-        </w:rPr>
-        <w:t>To start developing with Android N APIs, you need to install the Android N Preview SDK in Android Studio as follows:</w:t>
+          <w:rFonts w:ascii="Roboto" w:eastAsia="宋体" w:hAnsi="Roboto" w:cs="宋体" w:hint="eastAsia"/>
+          <w:kern w:val="0"/>
+          <w:szCs w:val="21"/>
+        </w:rPr>
+      </w:pPr>
+      <w:r>
+        <w:rPr>
+          <w:rFonts w:ascii="Roboto" w:eastAsia="宋体" w:hAnsi="Roboto" w:cs="宋体"/>
+          <w:kern w:val="0"/>
+          <w:szCs w:val="21"/>
+        </w:rPr>
+        <w:tab/>
+      </w:r>
+      <w:r>
+        <w:rPr>
+          <w:rFonts w:ascii="Roboto" w:eastAsia="宋体" w:hAnsi="Roboto" w:cs="宋体"/>
+          <w:kern w:val="0"/>
+          <w:szCs w:val="21"/>
+        </w:rPr>
+        <w:t>在开始使用</w:t>
+      </w:r>
+      <w:r>
+        <w:rPr>
+          <w:rFonts w:ascii="Roboto" w:eastAsia="宋体" w:hAnsi="Roboto" w:cs="宋体" w:hint="eastAsia"/>
+          <w:kern w:val="0"/>
+          <w:szCs w:val="21"/>
+        </w:rPr>
+        <w:t>Android N APIs</w:t>
+      </w:r>
+      <w:r>
+        <w:rPr>
+          <w:rFonts w:ascii="Roboto" w:eastAsia="宋体" w:hAnsi="Roboto" w:cs="宋体" w:hint="eastAsia"/>
+          <w:kern w:val="0"/>
+          <w:szCs w:val="21"/>
+        </w:rPr>
+        <w:t>开发之前，需要</w:t>
+      </w:r>
+      <w:r>
+        <w:rPr>
+          <w:rFonts w:ascii="Roboto" w:eastAsia="宋体" w:hAnsi="Roboto" w:cs="宋体" w:hint="eastAsia"/>
+          <w:kern w:val="0"/>
+          <w:szCs w:val="21"/>
+        </w:rPr>
+        <w:t>按照下面的步骤</w:t>
+      </w:r>
+      <w:r>
+        <w:rPr>
+          <w:rFonts w:ascii="Roboto" w:eastAsia="宋体" w:hAnsi="Roboto" w:cs="宋体" w:hint="eastAsia"/>
+          <w:kern w:val="0"/>
+          <w:szCs w:val="21"/>
+        </w:rPr>
+        <w:t>在</w:t>
+      </w:r>
+      <w:r>
+        <w:rPr>
+          <w:rFonts w:ascii="Roboto" w:eastAsia="宋体" w:hAnsi="Roboto" w:cs="宋体" w:hint="eastAsia"/>
+          <w:kern w:val="0"/>
+          <w:szCs w:val="21"/>
+        </w:rPr>
+        <w:t>Android Studio</w:t>
+      </w:r>
+      <w:r>
+        <w:rPr>
+          <w:rFonts w:ascii="Roboto" w:eastAsia="宋体" w:hAnsi="Roboto" w:cs="宋体" w:hint="eastAsia"/>
+          <w:kern w:val="0"/>
+          <w:szCs w:val="21"/>
+        </w:rPr>
+        <w:t>中安装</w:t>
+      </w:r>
+      <w:r>
+        <w:rPr>
+          <w:rFonts w:ascii="Roboto" w:eastAsia="宋体" w:hAnsi="Roboto" w:cs="宋体" w:hint="eastAsia"/>
+          <w:kern w:val="0"/>
+          <w:szCs w:val="21"/>
+        </w:rPr>
+        <w:t>A</w:t>
+      </w:r>
+      <w:r>
+        <w:rPr>
+          <w:rFonts w:ascii="Roboto" w:eastAsia="宋体" w:hAnsi="Roboto" w:cs="宋体"/>
+          <w:kern w:val="0"/>
+          <w:szCs w:val="21"/>
+        </w:rPr>
+        <w:t>ndroid N Preview SDK</w:t>
+      </w:r>
+      <w:r>
+        <w:rPr>
+          <w:rFonts w:ascii="Roboto" w:eastAsia="宋体" w:hAnsi="Roboto" w:cs="宋体"/>
+          <w:kern w:val="0"/>
+          <w:szCs w:val="21"/>
+        </w:rPr>
+        <w:t>：</w:t>
       </w:r>
     </w:p>
     <w:p>
@@ -438,7 +963,7 @@
           <w:kern w:val="0"/>
           <w:szCs w:val="21"/>
         </w:rPr>
-        <w:t>Open the SDK Manager by clicking </w:t>
+        <w:t>点击</w:t>
       </w:r>
       <w:r>
         <w:rPr>
@@ -449,6 +974,24 @@
           <w:szCs w:val="21"/>
         </w:rPr>
         <w:t>Tools &gt; Android &gt; SDK Manager</w:t>
+      </w:r>
+      <w:r>
+        <w:rPr>
+          <w:rFonts w:ascii="Roboto" w:eastAsia="宋体" w:hAnsi="Roboto" w:cs="宋体"/>
+          <w:b/>
+          <w:bCs/>
+          <w:kern w:val="0"/>
+          <w:szCs w:val="21"/>
+        </w:rPr>
+        <w:t>打开</w:t>
+      </w:r>
+      <w:r>
+        <w:rPr>
+          <w:rFonts w:ascii="Roboto" w:eastAsia="宋体" w:hAnsi="Roboto" w:cs="宋体"/>
+          <w:kern w:val="0"/>
+          <w:szCs w:val="21"/>
+        </w:rPr>
+        <w:t>SDK Manager</w:t>
       </w:r>
       <w:r>
         <w:rPr>
@@ -482,8 +1025,7 @@
           <w:kern w:val="0"/>
           <w:szCs w:val="21"/>
         </w:rPr>
-        <w:lastRenderedPageBreak/>
-        <w:t>In the </w:t>
+        <w:t>在</w:t>
       </w:r>
       <w:r>
         <w:rPr>
@@ -501,7 +1043,31 @@
           <w:kern w:val="0"/>
           <w:szCs w:val="21"/>
         </w:rPr>
-        <w:t> tab, select the </w:t>
+        <w:t>标签页</w:t>
+      </w:r>
+      <w:r>
+        <w:rPr>
+          <w:rFonts w:ascii="Roboto" w:eastAsia="宋体" w:hAnsi="Roboto" w:cs="宋体"/>
+          <w:kern w:val="0"/>
+          <w:szCs w:val="21"/>
+        </w:rPr>
+        <w:t xml:space="preserve">, </w:t>
+      </w:r>
+      <w:r>
+        <w:rPr>
+          <w:rFonts w:ascii="Roboto" w:eastAsia="宋体" w:hAnsi="Roboto" w:cs="宋体"/>
+          <w:kern w:val="0"/>
+          <w:szCs w:val="21"/>
+        </w:rPr>
+        <w:t>选择</w:t>
+      </w:r>
+      <w:r>
+        <w:rPr>
+          <w:rFonts w:ascii="Roboto" w:eastAsia="宋体" w:hAnsi="Roboto" w:cs="宋体"/>
+          <w:kern w:val="0"/>
+          <w:szCs w:val="21"/>
+        </w:rPr>
+        <w:t> </w:t>
       </w:r>
       <w:r>
         <w:rPr>
@@ -519,7 +1085,23 @@
           <w:kern w:val="0"/>
           <w:szCs w:val="21"/>
         </w:rPr>
-        <w:t> check box.</w:t>
+        <w:t> </w:t>
+      </w:r>
+      <w:r>
+        <w:rPr>
+          <w:rFonts w:ascii="Roboto" w:eastAsia="宋体" w:hAnsi="Roboto" w:cs="宋体"/>
+          <w:kern w:val="0"/>
+          <w:szCs w:val="21"/>
+        </w:rPr>
+        <w:t>选项</w:t>
+      </w:r>
+      <w:r>
+        <w:rPr>
+          <w:rFonts w:ascii="Roboto" w:eastAsia="宋体" w:hAnsi="Roboto" w:cs="宋体"/>
+          <w:kern w:val="0"/>
+          <w:szCs w:val="21"/>
+        </w:rPr>
+        <w:t>.</w:t>
       </w:r>
     </w:p>
     <w:p>
@@ -545,7 +1127,7 @@
           <w:kern w:val="0"/>
           <w:szCs w:val="21"/>
         </w:rPr>
-        <w:t>Click the </w:t>
+        <w:t>点击</w:t>
       </w:r>
       <w:r>
         <w:rPr>
@@ -563,7 +1145,31 @@
           <w:kern w:val="0"/>
           <w:szCs w:val="21"/>
         </w:rPr>
-        <w:t> tab, then select the </w:t>
+        <w:t> </w:t>
+      </w:r>
+      <w:r>
+        <w:rPr>
+          <w:rFonts w:ascii="Roboto" w:eastAsia="宋体" w:hAnsi="Roboto" w:cs="宋体"/>
+          <w:kern w:val="0"/>
+          <w:szCs w:val="21"/>
+        </w:rPr>
+        <w:t>标签页</w:t>
+      </w:r>
+      <w:r>
+        <w:rPr>
+          <w:rFonts w:ascii="Roboto" w:eastAsia="宋体" w:hAnsi="Roboto" w:cs="宋体"/>
+          <w:kern w:val="0"/>
+          <w:szCs w:val="21"/>
+        </w:rPr>
+        <w:t>,</w:t>
+      </w:r>
+      <w:r>
+        <w:rPr>
+          <w:rFonts w:ascii="Roboto" w:eastAsia="宋体" w:hAnsi="Roboto" w:cs="宋体"/>
+          <w:kern w:val="0"/>
+          <w:szCs w:val="21"/>
+        </w:rPr>
+        <w:t>然后选择</w:t>
       </w:r>
       <w:r>
         <w:rPr>
@@ -599,7 +1205,23 @@
           <w:kern w:val="0"/>
           <w:szCs w:val="21"/>
         </w:rPr>
-        <w:t>, and </w:t>
+        <w:t xml:space="preserve">, </w:t>
+      </w:r>
+      <w:r>
+        <w:rPr>
+          <w:rFonts w:ascii="Roboto" w:eastAsia="宋体" w:hAnsi="Roboto" w:cs="宋体"/>
+          <w:kern w:val="0"/>
+          <w:szCs w:val="21"/>
+        </w:rPr>
+        <w:t>和</w:t>
+      </w:r>
+      <w:r>
+        <w:rPr>
+          <w:rFonts w:ascii="Roboto" w:eastAsia="宋体" w:hAnsi="Roboto" w:cs="宋体"/>
+          <w:kern w:val="0"/>
+          <w:szCs w:val="21"/>
+        </w:rPr>
+        <w:t> </w:t>
       </w:r>
       <w:r>
         <w:rPr>
@@ -617,7 +1239,23 @@
           <w:kern w:val="0"/>
           <w:szCs w:val="21"/>
         </w:rPr>
-        <w:t> check boxes.</w:t>
+        <w:t> </w:t>
+      </w:r>
+      <w:r>
+        <w:rPr>
+          <w:rFonts w:ascii="Roboto" w:eastAsia="宋体" w:hAnsi="Roboto" w:cs="宋体"/>
+          <w:kern w:val="0"/>
+          <w:szCs w:val="21"/>
+        </w:rPr>
+        <w:t>选项框</w:t>
+      </w:r>
+      <w:r>
+        <w:rPr>
+          <w:rFonts w:ascii="Roboto" w:eastAsia="宋体" w:hAnsi="Roboto" w:cs="宋体"/>
+          <w:kern w:val="0"/>
+          <w:szCs w:val="21"/>
+        </w:rPr>
+        <w:t>.</w:t>
       </w:r>
     </w:p>
     <w:p>
@@ -643,7 +1281,8 @@
           <w:kern w:val="0"/>
           <w:szCs w:val="21"/>
         </w:rPr>
-        <w:t>Click </w:t>
+        <w:lastRenderedPageBreak/>
+        <w:t>点击</w:t>
       </w:r>
       <w:r>
         <w:rPr>
@@ -661,7 +1300,39 @@
           <w:kern w:val="0"/>
           <w:szCs w:val="21"/>
         </w:rPr>
-        <w:t>, then accept the licensing agreements for any packages that need to be installed.</w:t>
+        <w:t xml:space="preserve">, </w:t>
+      </w:r>
+      <w:r>
+        <w:rPr>
+          <w:rFonts w:ascii="Roboto" w:eastAsia="宋体" w:hAnsi="Roboto" w:cs="宋体"/>
+          <w:kern w:val="0"/>
+          <w:szCs w:val="21"/>
+        </w:rPr>
+        <w:t>然后</w:t>
+      </w:r>
+      <w:r>
+        <w:rPr>
+          <w:rFonts w:ascii="Roboto" w:eastAsia="宋体" w:hAnsi="Roboto" w:cs="宋体"/>
+          <w:kern w:val="0"/>
+          <w:szCs w:val="21"/>
+        </w:rPr>
+        <w:t>在安装界面点击</w:t>
+      </w:r>
+      <w:r>
+        <w:rPr>
+          <w:rFonts w:ascii="Roboto" w:eastAsia="宋体" w:hAnsi="Roboto" w:cs="宋体"/>
+          <w:kern w:val="0"/>
+          <w:szCs w:val="21"/>
+        </w:rPr>
+        <w:t>接受安装协议，就可以开始安装了</w:t>
+      </w:r>
+      <w:r>
+        <w:rPr>
+          <w:rFonts w:ascii="Roboto" w:eastAsia="宋体" w:hAnsi="Roboto" w:cs="宋体"/>
+          <w:kern w:val="0"/>
+          <w:szCs w:val="21"/>
+        </w:rPr>
+        <w:t>.</w:t>
       </w:r>
     </w:p>
     <w:p>
@@ -685,7 +1356,34 @@
           <w:sz w:val="36"/>
           <w:szCs w:val="36"/>
         </w:rPr>
-        <w:t>Get the N Preview reference documentation</w:t>
+        <w:t>获取</w:t>
+      </w:r>
+      <w:r>
+        <w:rPr>
+          <w:rFonts w:ascii="Roboto" w:eastAsia="宋体" w:hAnsi="Roboto" w:cs="宋体"/>
+          <w:kern w:val="0"/>
+          <w:sz w:val="36"/>
+          <w:szCs w:val="36"/>
+        </w:rPr>
+        <w:t xml:space="preserve">N Preview </w:t>
+      </w:r>
+      <w:r>
+        <w:rPr>
+          <w:rFonts w:ascii="Roboto" w:eastAsia="宋体" w:hAnsi="Roboto" w:cs="宋体"/>
+          <w:kern w:val="0"/>
+          <w:sz w:val="36"/>
+          <w:szCs w:val="36"/>
+        </w:rPr>
+        <w:t>说明</w:t>
+      </w:r>
+      <w:r>
+        <w:rPr>
+          <w:rFonts w:ascii="Roboto" w:eastAsia="宋体" w:hAnsi="Roboto" w:cs="宋体"/>
+          <w:kern w:val="0"/>
+          <w:sz w:val="36"/>
+          <w:szCs w:val="36"/>
+        </w:rPr>
+        <w:t>文档</w:t>
       </w:r>
     </w:p>
     <w:p>
@@ -706,9 +1404,73 @@
           <w:kern w:val="0"/>
           <w:szCs w:val="21"/>
         </w:rPr>
-        <w:t>Beginning with the Preview 4 release, the API reference for the N platform (API level 24) is now available online at </w:t>
-      </w:r>
-      <w:hyperlink r:id="rId9" w:history="1">
+        <w:t>从预览版本</w:t>
+      </w:r>
+      <w:r>
+        <w:rPr>
+          <w:rFonts w:ascii="Roboto" w:eastAsia="宋体" w:hAnsi="Roboto" w:cs="宋体"/>
+          <w:kern w:val="0"/>
+          <w:szCs w:val="21"/>
+        </w:rPr>
+        <w:t>4</w:t>
+      </w:r>
+      <w:r>
+        <w:rPr>
+          <w:rFonts w:ascii="Roboto" w:eastAsia="宋体" w:hAnsi="Roboto" w:cs="宋体"/>
+          <w:kern w:val="0"/>
+          <w:szCs w:val="21"/>
+        </w:rPr>
+        <w:t>开始</w:t>
+      </w:r>
+      <w:r>
+        <w:rPr>
+          <w:rFonts w:ascii="Roboto" w:eastAsia="宋体" w:hAnsi="Roboto" w:cs="宋体"/>
+          <w:kern w:val="0"/>
+          <w:szCs w:val="21"/>
+        </w:rPr>
+        <w:t xml:space="preserve">, </w:t>
+      </w:r>
+      <w:r>
+        <w:rPr>
+          <w:rFonts w:ascii="Roboto" w:eastAsia="宋体" w:hAnsi="Roboto" w:cs="宋体"/>
+          <w:kern w:val="0"/>
+          <w:szCs w:val="21"/>
+        </w:rPr>
+        <w:t>N (API level 24)</w:t>
+      </w:r>
+      <w:r>
+        <w:rPr>
+          <w:rFonts w:ascii="Roboto" w:eastAsia="宋体" w:hAnsi="Roboto" w:cs="宋体"/>
+          <w:kern w:val="0"/>
+          <w:szCs w:val="21"/>
+        </w:rPr>
+        <w:t>的</w:t>
+      </w:r>
+      <w:r>
+        <w:rPr>
+          <w:rFonts w:ascii="Roboto" w:eastAsia="宋体" w:hAnsi="Roboto" w:cs="宋体"/>
+          <w:kern w:val="0"/>
+          <w:szCs w:val="21"/>
+        </w:rPr>
+        <w:t>API</w:t>
+      </w:r>
+      <w:r>
+        <w:rPr>
+          <w:rFonts w:ascii="Roboto" w:eastAsia="宋体" w:hAnsi="Roboto" w:cs="宋体"/>
+          <w:kern w:val="0"/>
+          <w:szCs w:val="21"/>
+        </w:rPr>
+        <w:t>说在线说明文档点击</w:t>
+      </w:r>
+      <w:r>
+        <w:rPr>
+          <w:rFonts w:ascii="Roboto" w:eastAsia="宋体" w:hAnsi="Roboto" w:cs="宋体"/>
+          <w:kern w:val="0"/>
+          <w:szCs w:val="21"/>
+        </w:rPr>
+        <w:t> </w:t>
+      </w:r>
+      <w:hyperlink r:id="rId7" w:history="1">
         <w:r>
           <w:rPr>
             <w:rFonts w:ascii="Roboto" w:eastAsia="宋体" w:hAnsi="Roboto" w:cs="宋体"/>
@@ -726,27 +1488,52 @@
           <w:kern w:val="0"/>
           <w:szCs w:val="21"/>
         </w:rPr>
-        <w:t>. There is also an incremental diff report for </w:t>
-      </w:r>
-      <w:hyperlink r:id="rId10" w:history="1">
-        <w:r>
-          <w:rPr>
-            <w:rFonts w:ascii="Roboto" w:eastAsia="宋体" w:hAnsi="Roboto" w:cs="宋体"/>
-            <w:color w:val="039BE5"/>
-            <w:kern w:val="0"/>
-            <w:szCs w:val="21"/>
-            <w:u w:val="single"/>
-          </w:rPr>
-          <w:t>API changes between API levels 23 and 24</w:t>
-        </w:r>
-      </w:hyperlink>
-      <w:r>
-        <w:rPr>
-          <w:rFonts w:ascii="Roboto" w:eastAsia="宋体" w:hAnsi="Roboto" w:cs="宋体"/>
-          <w:kern w:val="0"/>
-          <w:szCs w:val="21"/>
-        </w:rPr>
-        <w:t>.</w:t>
+        <w:t>使用。</w:t>
+      </w:r>
+      <w:r>
+        <w:rPr>
+          <w:rFonts w:ascii="Roboto" w:eastAsia="宋体" w:hAnsi="Roboto" w:cs="宋体"/>
+          <w:kern w:val="0"/>
+          <w:szCs w:val="21"/>
+        </w:rPr>
+        <w:t> </w:t>
+      </w:r>
+      <w:r>
+        <w:fldChar w:fldCharType="begin"/>
+      </w:r>
+      <w:r>
+        <w:instrText xml:space="preserve"> HYPERLINK "https://developer.android.com/sdk/api_diff/24/changes.html" </w:instrText>
+      </w:r>
+      <w:r>
+        <w:fldChar w:fldCharType="separate"/>
+      </w:r>
+      <w:r>
+        <w:rPr>
+          <w:rFonts w:ascii="Roboto" w:eastAsia="宋体" w:hAnsi="Roboto" w:cs="宋体"/>
+          <w:color w:val="039BE5"/>
+          <w:kern w:val="0"/>
+          <w:szCs w:val="21"/>
+          <w:u w:val="single"/>
+        </w:rPr>
+        <w:t>API changes between API levels 23 and 24</w:t>
+      </w:r>
+      <w:r>
+        <w:rPr>
+          <w:rFonts w:ascii="Roboto" w:eastAsia="宋体" w:hAnsi="Roboto" w:cs="宋体"/>
+          <w:color w:val="039BE5"/>
+          <w:kern w:val="0"/>
+          <w:szCs w:val="21"/>
+          <w:u w:val="single"/>
+        </w:rPr>
+        <w:fldChar w:fldCharType="end"/>
+      </w:r>
+      <w:r>
+        <w:rPr>
+          <w:rFonts w:ascii="Roboto" w:eastAsia="宋体" w:hAnsi="Roboto" w:cs="宋体"/>
+          <w:kern w:val="0"/>
+          <w:szCs w:val="21"/>
+        </w:rPr>
+        <w:t>链接介绍了越来越多的版本差异。</w:t>
       </w:r>
     </w:p>
     <w:p>
@@ -770,7 +1557,16 @@
           <w:sz w:val="42"/>
           <w:szCs w:val="42"/>
         </w:rPr>
-        <w:t>Get the Java 8 JDK</w:t>
+        <w:t>获取</w:t>
+      </w:r>
+      <w:r>
+        <w:rPr>
+          <w:rFonts w:ascii="Roboto" w:eastAsia="宋体" w:hAnsi="Roboto" w:cs="宋体"/>
+          <w:kern w:val="0"/>
+          <w:sz w:val="42"/>
+          <w:szCs w:val="42"/>
+        </w:rPr>
+        <w:t xml:space="preserve"> Java 8 JDK</w:t>
       </w:r>
     </w:p>
     <w:p>
@@ -1044,7 +1840,7 @@
                     </pic:cNvPicPr>
                   </pic:nvPicPr>
                   <pic:blipFill>
-                    <a:blip r:embed="rId11">
+                    <a:blip r:embed="rId8">
                       <a:extLst>
                         <a:ext uri="{28A0092B-C50C-407E-A947-70E740481C1C}">
                           <a14:useLocalDpi xmlns:a14="http://schemas.microsoft.com/office/drawing/2010/main" val="0"/>
@@ -1097,7 +1893,7 @@
           <w:sz w:val="42"/>
           <w:szCs w:val="42"/>
         </w:rPr>
-        <w:t>Update or Create a Project</w:t>
+        <w:t>更新或者创建项目</w:t>
       </w:r>
     </w:p>
     <w:p>
@@ -1128,6 +1924,7 @@
         <w:widowControl/>
         <w:shd w:val="clear" w:color="auto" w:fill="FFFFFF"/>
         <w:spacing w:after="180" w:line="360" w:lineRule="atLeast"/>
+        <w:ind w:firstLine="420"/>
         <w:jc w:val="left"/>
         <w:rPr>
           <w:rFonts w:ascii="Roboto" w:eastAsia="宋体" w:hAnsi="Roboto" w:cs="宋体"/>
@@ -1141,7 +1938,207 @@
           <w:kern w:val="0"/>
           <w:szCs w:val="21"/>
         </w:rPr>
-        <w:t>Now that the N platform API level is "24" instead of "N", you can configure your projects normally with this API level (and even publish your apps compiled with API 24 on Google Play). Just be sure that you've updated your project to use </w:t>
+        <w:t>现在</w:t>
+      </w:r>
+      <w:r>
+        <w:rPr>
+          <w:rFonts w:ascii="Roboto" w:eastAsia="宋体" w:hAnsi="Roboto" w:cs="宋体"/>
+          <w:kern w:val="0"/>
+          <w:szCs w:val="21"/>
+        </w:rPr>
+        <w:t xml:space="preserve"> N </w:t>
+      </w:r>
+      <w:r>
+        <w:rPr>
+          <w:rFonts w:ascii="Roboto" w:eastAsia="宋体" w:hAnsi="Roboto" w:cs="宋体"/>
+          <w:kern w:val="0"/>
+          <w:szCs w:val="21"/>
+        </w:rPr>
+        <w:t>平台的</w:t>
+      </w:r>
+      <w:r>
+        <w:rPr>
+          <w:rFonts w:ascii="Roboto" w:eastAsia="宋体" w:hAnsi="Roboto" w:cs="宋体"/>
+          <w:kern w:val="0"/>
+          <w:szCs w:val="21"/>
+        </w:rPr>
+        <w:t>API</w:t>
+      </w:r>
+      <w:r>
+        <w:rPr>
+          <w:rFonts w:ascii="Roboto" w:eastAsia="宋体" w:hAnsi="Roboto" w:cs="宋体"/>
+          <w:kern w:val="0"/>
+          <w:szCs w:val="21"/>
+        </w:rPr>
+        <w:t>级别是</w:t>
+      </w:r>
+      <w:r>
+        <w:rPr>
+          <w:rFonts w:ascii="Roboto" w:eastAsia="宋体" w:hAnsi="Roboto" w:cs="宋体"/>
+          <w:kern w:val="0"/>
+          <w:szCs w:val="21"/>
+        </w:rPr>
+        <w:t xml:space="preserve">"24" </w:t>
+      </w:r>
+      <w:r>
+        <w:rPr>
+          <w:rFonts w:ascii="Roboto" w:eastAsia="宋体" w:hAnsi="Roboto" w:cs="宋体"/>
+          <w:kern w:val="0"/>
+          <w:szCs w:val="21"/>
+        </w:rPr>
+        <w:t>，而不是</w:t>
+      </w:r>
+      <w:r>
+        <w:rPr>
+          <w:rFonts w:ascii="Roboto" w:eastAsia="宋体" w:hAnsi="Roboto" w:cs="宋体"/>
+          <w:kern w:val="0"/>
+          <w:szCs w:val="21"/>
+        </w:rPr>
+        <w:t xml:space="preserve"> "N"</w:t>
+      </w:r>
+      <w:r>
+        <w:rPr>
+          <w:rFonts w:ascii="Roboto" w:eastAsia="宋体" w:hAnsi="Roboto" w:cs="宋体"/>
+          <w:kern w:val="0"/>
+          <w:szCs w:val="21"/>
+        </w:rPr>
+        <w:t>，</w:t>
+      </w:r>
+      <w:r>
+        <w:rPr>
+          <w:rFonts w:ascii="Roboto" w:eastAsia="宋体" w:hAnsi="Roboto" w:cs="宋体"/>
+          <w:kern w:val="0"/>
+          <w:szCs w:val="21"/>
+        </w:rPr>
+        <w:t>你可以像正常一样的管理项目使用这个</w:t>
+      </w:r>
+      <w:r>
+        <w:rPr>
+          <w:rFonts w:ascii="Roboto" w:eastAsia="宋体" w:hAnsi="Roboto" w:cs="宋体" w:hint="eastAsia"/>
+          <w:kern w:val="0"/>
+          <w:szCs w:val="21"/>
+        </w:rPr>
+        <w:t>API</w:t>
+      </w:r>
+      <w:r>
+        <w:rPr>
+          <w:rFonts w:ascii="Roboto" w:eastAsia="宋体" w:hAnsi="Roboto" w:cs="宋体" w:hint="eastAsia"/>
+          <w:kern w:val="0"/>
+          <w:szCs w:val="21"/>
+        </w:rPr>
+        <w:t>级别</w:t>
+      </w:r>
+      <w:r>
+        <w:rPr>
+          <w:rFonts w:ascii="Roboto" w:eastAsia="宋体" w:hAnsi="Roboto" w:cs="宋体" w:hint="eastAsia"/>
+          <w:kern w:val="0"/>
+          <w:szCs w:val="21"/>
+        </w:rPr>
+        <w:t>（甚至可以发布基于</w:t>
+      </w:r>
+      <w:r>
+        <w:rPr>
+          <w:rFonts w:ascii="Roboto" w:eastAsia="宋体" w:hAnsi="Roboto" w:cs="宋体" w:hint="eastAsia"/>
+          <w:kern w:val="0"/>
+          <w:szCs w:val="21"/>
+        </w:rPr>
+        <w:t>API 24</w:t>
+      </w:r>
+      <w:r>
+        <w:rPr>
+          <w:rFonts w:ascii="Roboto" w:eastAsia="宋体" w:hAnsi="Roboto" w:cs="宋体" w:hint="eastAsia"/>
+          <w:kern w:val="0"/>
+          <w:szCs w:val="21"/>
+        </w:rPr>
+        <w:t>编译的</w:t>
+      </w:r>
+      <w:r>
+        <w:rPr>
+          <w:rFonts w:ascii="Roboto" w:eastAsia="宋体" w:hAnsi="Roboto" w:cs="宋体" w:hint="eastAsia"/>
+          <w:kern w:val="0"/>
+          <w:szCs w:val="21"/>
+        </w:rPr>
+        <w:t>APP</w:t>
+      </w:r>
+      <w:r>
+        <w:rPr>
+          <w:rFonts w:ascii="Roboto" w:eastAsia="宋体" w:hAnsi="Roboto" w:cs="宋体" w:hint="eastAsia"/>
+          <w:kern w:val="0"/>
+          <w:szCs w:val="21"/>
+        </w:rPr>
+        <w:t>到</w:t>
+      </w:r>
+      <w:r>
+        <w:rPr>
+          <w:rFonts w:ascii="Roboto" w:eastAsia="宋体" w:hAnsi="Roboto" w:cs="宋体" w:hint="eastAsia"/>
+          <w:kern w:val="0"/>
+          <w:szCs w:val="21"/>
+        </w:rPr>
+        <w:t>Google</w:t>
+      </w:r>
+      <w:r>
+        <w:rPr>
+          <w:rFonts w:ascii="Roboto" w:eastAsia="宋体" w:hAnsi="Roboto" w:cs="宋体"/>
+          <w:kern w:val="0"/>
+          <w:szCs w:val="21"/>
+        </w:rPr>
+        <w:t xml:space="preserve"> Play</w:t>
+      </w:r>
+      <w:r>
+        <w:rPr>
+          <w:rFonts w:ascii="Roboto" w:eastAsia="宋体" w:hAnsi="Roboto" w:cs="宋体"/>
+          <w:kern w:val="0"/>
+          <w:szCs w:val="21"/>
+        </w:rPr>
+        <w:t>上</w:t>
+      </w:r>
+      <w:r>
+        <w:rPr>
+          <w:rFonts w:ascii="Roboto" w:eastAsia="宋体" w:hAnsi="Roboto" w:cs="宋体" w:hint="eastAsia"/>
+          <w:kern w:val="0"/>
+          <w:szCs w:val="21"/>
+        </w:rPr>
+        <w:t>）</w:t>
+      </w:r>
+      <w:r>
+        <w:rPr>
+          <w:rFonts w:ascii="Roboto" w:eastAsia="宋体" w:hAnsi="Roboto" w:cs="宋体" w:hint="eastAsia"/>
+          <w:kern w:val="0"/>
+          <w:szCs w:val="21"/>
+        </w:rPr>
+        <w:t>。</w:t>
+      </w:r>
+      <w:r>
+        <w:rPr>
+          <w:rFonts w:ascii="Roboto" w:eastAsia="宋体" w:hAnsi="Roboto" w:cs="宋体"/>
+          <w:kern w:val="0"/>
+          <w:szCs w:val="21"/>
+        </w:rPr>
+        <w:t>只需要确定你的</w:t>
+      </w:r>
+      <w:r>
+        <w:rPr>
+          <w:rFonts w:ascii="Roboto" w:eastAsia="宋体" w:hAnsi="Roboto" w:cs="宋体" w:hint="eastAsia"/>
+          <w:kern w:val="0"/>
+          <w:szCs w:val="21"/>
+        </w:rPr>
+        <w:t>APP</w:t>
+      </w:r>
+      <w:r>
+        <w:rPr>
+          <w:rFonts w:ascii="Roboto" w:eastAsia="宋体" w:hAnsi="Roboto" w:cs="宋体" w:hint="eastAsia"/>
+          <w:kern w:val="0"/>
+          <w:szCs w:val="21"/>
+        </w:rPr>
+        <w:t>使用的是</w:t>
+      </w:r>
+      <w:r>
+        <w:rPr>
+          <w:rFonts w:ascii="Roboto" w:eastAsia="宋体" w:hAnsi="Roboto" w:cs="宋体"/>
+          <w:kern w:val="0"/>
+          <w:szCs w:val="21"/>
+        </w:rPr>
+        <w:t> </w:t>
       </w:r>
       <w:r>
         <w:rPr>
@@ -1187,39 +2184,172 @@
         <w:spacing w:after="180" w:line="360" w:lineRule="atLeast"/>
         <w:jc w:val="left"/>
         <w:rPr>
-          <w:rFonts w:ascii="Roboto" w:eastAsia="宋体" w:hAnsi="Roboto" w:cs="宋体"/>
-          <w:kern w:val="0"/>
-          <w:szCs w:val="21"/>
-        </w:rPr>
-      </w:pPr>
-      <w:r>
-        <w:rPr>
-          <w:rFonts w:ascii="Roboto" w:eastAsia="宋体" w:hAnsi="Roboto" w:cs="宋体"/>
-          <w:kern w:val="0"/>
-          <w:szCs w:val="21"/>
-        </w:rPr>
-        <w:t>If you plan to use Java 8 language features, you should also read </w:t>
-      </w:r>
-      <w:hyperlink r:id="rId12" w:history="1">
-        <w:r>
-          <w:rPr>
-            <w:rFonts w:ascii="Roboto" w:eastAsia="宋体" w:hAnsi="Roboto" w:cs="宋体"/>
-            <w:color w:val="039BE5"/>
-            <w:kern w:val="0"/>
-            <w:szCs w:val="21"/>
-            <w:u w:val="single"/>
-          </w:rPr>
-          <w:t>Java 8 Language Features</w:t>
-        </w:r>
-      </w:hyperlink>
-      <w:r>
-        <w:rPr>
-          <w:rFonts w:ascii="Roboto" w:eastAsia="宋体" w:hAnsi="Roboto" w:cs="宋体"/>
-          <w:kern w:val="0"/>
-          <w:szCs w:val="21"/>
-        </w:rPr>
-        <w:t> for information about the supported Java 8 features and how to configure your project with the Jack compiler.</w:t>
-      </w:r>
+          <w:rFonts w:ascii="Roboto" w:eastAsia="宋体" w:hAnsi="Roboto" w:cs="宋体" w:hint="eastAsia"/>
+          <w:kern w:val="0"/>
+          <w:szCs w:val="21"/>
+        </w:rPr>
+      </w:pPr>
+      <w:r>
+        <w:rPr>
+          <w:rFonts w:ascii="Roboto" w:eastAsia="宋体" w:hAnsi="Roboto" w:cs="宋体"/>
+          <w:kern w:val="0"/>
+          <w:szCs w:val="21"/>
+        </w:rPr>
+        <w:tab/>
+      </w:r>
+      <w:r>
+        <w:rPr>
+          <w:rFonts w:ascii="Roboto" w:eastAsia="宋体" w:hAnsi="Roboto" w:cs="宋体"/>
+          <w:kern w:val="0"/>
+          <w:szCs w:val="21"/>
+        </w:rPr>
+        <w:t>如果计划使用</w:t>
+      </w:r>
+      <w:r>
+        <w:rPr>
+          <w:rFonts w:ascii="Roboto" w:eastAsia="宋体" w:hAnsi="Roboto" w:cs="宋体" w:hint="eastAsia"/>
+          <w:kern w:val="0"/>
+          <w:szCs w:val="21"/>
+        </w:rPr>
+        <w:t>Java</w:t>
+      </w:r>
+      <w:r>
+        <w:rPr>
+          <w:rFonts w:ascii="Roboto" w:eastAsia="宋体" w:hAnsi="Roboto" w:cs="宋体"/>
+          <w:kern w:val="0"/>
+          <w:szCs w:val="21"/>
+        </w:rPr>
+        <w:t xml:space="preserve"> 8</w:t>
+      </w:r>
+      <w:r>
+        <w:rPr>
+          <w:rFonts w:ascii="Roboto" w:eastAsia="宋体" w:hAnsi="Roboto" w:cs="宋体"/>
+          <w:kern w:val="0"/>
+          <w:szCs w:val="21"/>
+        </w:rPr>
+        <w:t>语言特性，</w:t>
+      </w:r>
+      <w:r>
+        <w:rPr>
+          <w:rFonts w:ascii="Roboto" w:eastAsia="宋体" w:hAnsi="Roboto" w:cs="宋体"/>
+          <w:kern w:val="0"/>
+          <w:szCs w:val="21"/>
+        </w:rPr>
+        <w:t>你必须</w:t>
+      </w:r>
+      <w:r>
+        <w:rPr>
+          <w:rFonts w:ascii="Roboto" w:eastAsia="宋体" w:hAnsi="Roboto" w:cs="宋体"/>
+          <w:kern w:val="0"/>
+          <w:szCs w:val="21"/>
+        </w:rPr>
+        <w:t>查看</w:t>
+      </w:r>
+      <w:r>
+        <w:rPr>
+          <w:rFonts w:ascii="Roboto" w:eastAsia="宋体" w:hAnsi="Roboto" w:cs="宋体"/>
+          <w:color w:val="039BE5"/>
+          <w:kern w:val="0"/>
+          <w:szCs w:val="21"/>
+          <w:u w:val="single"/>
+        </w:rPr>
+        <w:t xml:space="preserve">Java 8 </w:t>
+      </w:r>
+      <w:r>
+        <w:rPr>
+          <w:rFonts w:ascii="Roboto" w:eastAsia="宋体" w:hAnsi="Roboto" w:cs="宋体"/>
+          <w:color w:val="039BE5"/>
+          <w:kern w:val="0"/>
+          <w:szCs w:val="21"/>
+          <w:u w:val="single"/>
+        </w:rPr>
+        <w:t>语言特性</w:t>
+      </w:r>
+      <w:r>
+        <w:rPr>
+          <w:rFonts w:ascii="Roboto" w:eastAsia="宋体" w:hAnsi="Roboto" w:cs="宋体" w:hint="eastAsia"/>
+          <w:kern w:val="0"/>
+          <w:szCs w:val="21"/>
+        </w:rPr>
+        <w:t xml:space="preserve"> </w:t>
+      </w:r>
+      <w:r>
+        <w:rPr>
+          <w:rFonts w:ascii="Roboto" w:eastAsia="宋体" w:hAnsi="Roboto" w:cs="宋体" w:hint="eastAsia"/>
+          <w:kern w:val="0"/>
+          <w:szCs w:val="21"/>
+        </w:rPr>
+        <w:t>了解关于</w:t>
+      </w:r>
+      <w:r>
+        <w:rPr>
+          <w:rFonts w:ascii="Roboto" w:eastAsia="宋体" w:hAnsi="Roboto" w:cs="宋体" w:hint="eastAsia"/>
+          <w:kern w:val="0"/>
+          <w:szCs w:val="21"/>
+        </w:rPr>
+        <w:t>Java</w:t>
+      </w:r>
+      <w:r>
+        <w:rPr>
+          <w:rFonts w:ascii="Roboto" w:eastAsia="宋体" w:hAnsi="Roboto" w:cs="宋体"/>
+          <w:kern w:val="0"/>
+          <w:szCs w:val="21"/>
+        </w:rPr>
+        <w:t xml:space="preserve"> 8</w:t>
+      </w:r>
+      <w:r>
+        <w:rPr>
+          <w:rFonts w:ascii="Roboto" w:eastAsia="宋体" w:hAnsi="Roboto" w:cs="宋体"/>
+          <w:kern w:val="0"/>
+          <w:szCs w:val="21"/>
+        </w:rPr>
+        <w:t>特性的支持</w:t>
+      </w:r>
+      <w:r>
+        <w:rPr>
+          <w:rFonts w:ascii="Roboto" w:eastAsia="宋体" w:hAnsi="Roboto" w:cs="宋体"/>
+          <w:kern w:val="0"/>
+          <w:szCs w:val="21"/>
+        </w:rPr>
+        <w:t>信息以及如何使用</w:t>
+      </w:r>
+      <w:r>
+        <w:rPr>
+          <w:rFonts w:ascii="Roboto" w:eastAsia="宋体" w:hAnsi="Roboto" w:cs="宋体" w:hint="eastAsia"/>
+          <w:kern w:val="0"/>
+          <w:szCs w:val="21"/>
+        </w:rPr>
+        <w:t>Jack</w:t>
+      </w:r>
+      <w:r>
+        <w:rPr>
+          <w:rFonts w:ascii="Roboto" w:eastAsia="宋体" w:hAnsi="Roboto" w:cs="宋体" w:hint="eastAsia"/>
+          <w:kern w:val="0"/>
+          <w:szCs w:val="21"/>
+        </w:rPr>
+        <w:t>编译器管理工程。</w:t>
+      </w:r>
+      <w:r>
+        <w:rPr>
+          <w:rFonts w:ascii="Roboto" w:eastAsia="宋体" w:hAnsi="Roboto" w:cs="宋体" w:hint="eastAsia"/>
+          <w:kern w:val="0"/>
+          <w:szCs w:val="21"/>
+        </w:rPr>
+        <w:t xml:space="preserve"> </w:t>
+      </w:r>
+    </w:p>
+    <w:p>
+      <w:pPr>
+        <w:widowControl/>
+        <w:shd w:val="clear" w:color="auto" w:fill="FFFFFF"/>
+        <w:spacing w:after="180" w:line="360" w:lineRule="atLeast"/>
+        <w:jc w:val="left"/>
+        <w:rPr>
+          <w:rFonts w:ascii="Roboto" w:eastAsia="宋体" w:hAnsi="Roboto" w:cs="宋体"/>
+          <w:kern w:val="0"/>
+          <w:szCs w:val="21"/>
+        </w:rPr>
+      </w:pPr>
     </w:p>
     <w:p>
       <w:pPr>
@@ -1242,7 +2372,7 @@
           <w:sz w:val="36"/>
           <w:szCs w:val="36"/>
         </w:rPr>
-        <w:t>Update an existing project</w:t>
+        <w:t>更新现有的项目</w:t>
       </w:r>
     </w:p>
     <w:p>
@@ -1263,7 +2393,39 @@
           <w:kern w:val="0"/>
           <w:szCs w:val="21"/>
         </w:rPr>
-        <w:t>Open the </w:t>
+        <w:t>打开</w:t>
+      </w:r>
+      <w:r>
+        <w:rPr>
+          <w:rFonts w:ascii="Roboto" w:eastAsia="宋体" w:hAnsi="Roboto" w:cs="宋体"/>
+          <w:kern w:val="0"/>
+          <w:szCs w:val="21"/>
+        </w:rPr>
+        <w:t>具体</w:t>
+      </w:r>
+      <w:r>
+        <w:rPr>
+          <w:rFonts w:ascii="Roboto" w:eastAsia="宋体" w:hAnsi="Roboto" w:cs="宋体"/>
+          <w:kern w:val="0"/>
+          <w:szCs w:val="21"/>
+        </w:rPr>
+        <w:t>module</w:t>
+      </w:r>
+      <w:r>
+        <w:rPr>
+          <w:rFonts w:ascii="Roboto" w:eastAsia="宋体" w:hAnsi="Roboto" w:cs="宋体"/>
+          <w:kern w:val="0"/>
+          <w:szCs w:val="21"/>
+        </w:rPr>
+        <w:t>的</w:t>
+      </w:r>
+      <w:r>
+        <w:rPr>
+          <w:rFonts w:ascii="Roboto" w:eastAsia="宋体" w:hAnsi="Roboto" w:cs="宋体"/>
+          <w:kern w:val="0"/>
+          <w:szCs w:val="21"/>
+        </w:rPr>
+        <w:t> </w:t>
       </w:r>
       <w:proofErr w:type="spellStart"/>
       <w:r>
@@ -1283,7 +2445,23 @@
           <w:kern w:val="0"/>
           <w:szCs w:val="21"/>
         </w:rPr>
-        <w:t> file for your module and update the values as follows:</w:t>
+        <w:t> </w:t>
+      </w:r>
+      <w:r>
+        <w:rPr>
+          <w:rFonts w:ascii="Roboto" w:eastAsia="宋体" w:hAnsi="Roboto" w:cs="宋体"/>
+          <w:kern w:val="0"/>
+          <w:szCs w:val="21"/>
+        </w:rPr>
+        <w:t>文，然后按照下面的代码修改对应的值</w:t>
+      </w:r>
+      <w:r>
+        <w:rPr>
+          <w:rFonts w:ascii="Roboto" w:eastAsia="宋体" w:hAnsi="Roboto" w:cs="宋体"/>
+          <w:kern w:val="0"/>
+          <w:szCs w:val="21"/>
+        </w:rPr>
+        <w:t>:</w:t>
       </w:r>
     </w:p>
     <w:p>
@@ -1574,6 +2752,17 @@
           <w:szCs w:val="20"/>
         </w:rPr>
         <w:br/>
+        <w:t>     </w:t>
+      </w:r>
+      <w:r>
+        <w:rPr>
+          <w:rFonts w:ascii="Consolas" w:eastAsia="宋体" w:hAnsi="Consolas" w:cs="Consolas"/>
+          <w:color w:val="666600"/>
+          <w:kern w:val="0"/>
+          <w:sz w:val="20"/>
+          <w:szCs w:val="20"/>
+        </w:rPr>
+        <w:t>...</w:t>
       </w:r>
       <w:r>
         <w:rPr>
@@ -1583,28 +2772,17 @@
           <w:sz w:val="20"/>
           <w:szCs w:val="20"/>
         </w:rPr>
-        <w:lastRenderedPageBreak/>
-        <w:t>     </w:t>
+        <w:br/>
       </w:r>
       <w:r>
         <w:rPr>
           <w:rFonts w:ascii="Consolas" w:eastAsia="宋体" w:hAnsi="Consolas" w:cs="Consolas"/>
-          <w:color w:val="666600"/>
+          <w:color w:val="000000"/>
           <w:kern w:val="0"/>
           <w:sz w:val="20"/>
           <w:szCs w:val="20"/>
         </w:rPr>
-        <w:t>...</w:t>
-      </w:r>
-      <w:r>
-        <w:rPr>
-          <w:rFonts w:ascii="Consolas" w:eastAsia="宋体" w:hAnsi="Consolas" w:cs="Consolas"/>
-          <w:color w:val="000000"/>
-          <w:kern w:val="0"/>
-          <w:sz w:val="20"/>
-          <w:szCs w:val="20"/>
-        </w:rPr>
-        <w:br/>
+        <w:lastRenderedPageBreak/>
         <w:t xml:space="preserve">  </w:t>
       </w:r>
       <w:r>
@@ -1677,9 +2855,74 @@
           <w:kern w:val="0"/>
           <w:szCs w:val="21"/>
         </w:rPr>
-        <w:t>Now that the API level 24 is final, you can compile against it and keep your </w:t>
-      </w:r>
-      <w:proofErr w:type="spellStart"/>
+        <w:t>现在</w:t>
+      </w:r>
+      <w:r>
+        <w:rPr>
+          <w:rFonts w:ascii="Roboto" w:eastAsia="宋体" w:hAnsi="Roboto" w:cs="宋体" w:hint="eastAsia"/>
+          <w:kern w:val="0"/>
+          <w:szCs w:val="21"/>
+        </w:rPr>
+        <w:t>API 24</w:t>
+      </w:r>
+      <w:r>
+        <w:rPr>
+          <w:rFonts w:ascii="Roboto" w:eastAsia="宋体" w:hAnsi="Roboto" w:cs="宋体" w:hint="eastAsia"/>
+          <w:kern w:val="0"/>
+          <w:szCs w:val="21"/>
+        </w:rPr>
+        <w:t>已经最终确定，</w:t>
+      </w:r>
+      <w:r>
+        <w:rPr>
+          <w:rFonts w:ascii="Roboto" w:eastAsia="宋体" w:hAnsi="Roboto" w:cs="宋体" w:hint="eastAsia"/>
+          <w:kern w:val="0"/>
+          <w:szCs w:val="21"/>
+        </w:rPr>
+        <w:t>你可以使用</w:t>
+      </w:r>
+      <w:r>
+        <w:rPr>
+          <w:rFonts w:ascii="Roboto" w:eastAsia="宋体" w:hAnsi="Roboto" w:cs="宋体" w:hint="eastAsia"/>
+          <w:kern w:val="0"/>
+          <w:szCs w:val="21"/>
+        </w:rPr>
+        <w:t>API 24</w:t>
+      </w:r>
+      <w:r>
+        <w:rPr>
+          <w:rFonts w:ascii="Roboto" w:eastAsia="宋体" w:hAnsi="Roboto" w:cs="宋体" w:hint="eastAsia"/>
+          <w:kern w:val="0"/>
+          <w:szCs w:val="21"/>
+        </w:rPr>
+        <w:t>编译或者根据</w:t>
+      </w:r>
+      <w:r>
+        <w:rPr>
+          <w:rFonts w:ascii="Roboto" w:eastAsia="宋体" w:hAnsi="Roboto" w:cs="宋体" w:hint="eastAsia"/>
+          <w:kern w:val="0"/>
+          <w:szCs w:val="21"/>
+        </w:rPr>
+        <w:t>APP</w:t>
+      </w:r>
+      <w:r>
+        <w:rPr>
+          <w:rFonts w:ascii="Roboto" w:eastAsia="宋体" w:hAnsi="Roboto" w:cs="宋体" w:hint="eastAsia"/>
+          <w:kern w:val="0"/>
+          <w:szCs w:val="21"/>
+        </w:rPr>
+        <w:t>来制定合适</w:t>
+      </w:r>
+      <w:r>
+        <w:rPr>
+          <w:rFonts w:ascii="Roboto" w:eastAsia="宋体" w:hAnsi="Roboto" w:cs="宋体" w:hint="eastAsia"/>
+          <w:kern w:val="0"/>
+          <w:szCs w:val="21"/>
+        </w:rPr>
+        <w:t>的</w:t>
+      </w:r>
+      <w:bookmarkStart w:id="0" w:name="_GoBack"/>
+      <w:bookmarkEnd w:id="0"/>
       <w:r>
         <w:rPr>
           <w:rFonts w:ascii="Consolas" w:eastAsia="宋体" w:hAnsi="Consolas" w:cs="Consolas"/>
@@ -1690,14 +2933,23 @@
         </w:rPr>
         <w:t>minSdkVersion</w:t>
       </w:r>
-      <w:proofErr w:type="spellEnd"/>
-      <w:r>
-        <w:rPr>
-          <w:rFonts w:ascii="Roboto" w:eastAsia="宋体" w:hAnsi="Roboto" w:cs="宋体"/>
-          <w:kern w:val="0"/>
-          <w:szCs w:val="21"/>
-        </w:rPr>
-        <w:t> to whatever version is appropriate for your app.</w:t>
+      <w:r>
+        <w:rPr>
+          <w:rFonts w:ascii="Consolas" w:eastAsia="宋体" w:hAnsi="Consolas" w:cs="Consolas"/>
+          <w:color w:val="006600"/>
+          <w:kern w:val="0"/>
+          <w:sz w:val="20"/>
+          <w:szCs w:val="20"/>
+        </w:rPr>
+        <w:t>。</w:t>
+      </w:r>
+      <w:r>
+        <w:rPr>
+          <w:rFonts w:ascii="Roboto" w:eastAsia="宋体" w:hAnsi="Roboto" w:cs="宋体"/>
+          <w:kern w:val="0"/>
+          <w:szCs w:val="21"/>
+        </w:rPr>
+        <w:t> </w:t>
       </w:r>
     </w:p>
     <w:p>
@@ -1708,7 +2960,7 @@
         <w:jc w:val="left"/>
         <w:outlineLvl w:val="2"/>
         <w:rPr>
-          <w:rFonts w:ascii="Roboto" w:eastAsia="宋体" w:hAnsi="Roboto" w:cs="宋体"/>
+          <w:rFonts w:ascii="Roboto" w:eastAsia="宋体" w:hAnsi="Roboto" w:cs="宋体" w:hint="eastAsia"/>
           <w:kern w:val="0"/>
           <w:sz w:val="36"/>
           <w:szCs w:val="36"/>
@@ -1721,7 +2973,7 @@
           <w:sz w:val="36"/>
           <w:szCs w:val="36"/>
         </w:rPr>
-        <w:t>Create a new project</w:t>
+        <w:t>创建一个新的项目</w:t>
       </w:r>
     </w:p>
     <w:p>
@@ -1742,7 +2994,31 @@
           <w:kern w:val="0"/>
           <w:szCs w:val="21"/>
         </w:rPr>
-        <w:t>To create a new project for development with the Android N Preview SDK:</w:t>
+        <w:t>创建一个使用</w:t>
+      </w:r>
+      <w:r>
+        <w:rPr>
+          <w:rFonts w:ascii="Roboto" w:eastAsia="宋体" w:hAnsi="Roboto" w:cs="宋体"/>
+          <w:kern w:val="0"/>
+          <w:szCs w:val="21"/>
+        </w:rPr>
+        <w:t>Android N Preview SDK</w:t>
+      </w:r>
+      <w:r>
+        <w:rPr>
+          <w:rFonts w:ascii="Roboto" w:eastAsia="宋体" w:hAnsi="Roboto" w:cs="宋体"/>
+          <w:kern w:val="0"/>
+          <w:szCs w:val="21"/>
+        </w:rPr>
+        <w:t>的开发项目</w:t>
+      </w:r>
+      <w:r>
+        <w:rPr>
+          <w:rFonts w:ascii="Roboto" w:eastAsia="宋体" w:hAnsi="Roboto" w:cs="宋体"/>
+          <w:kern w:val="0"/>
+          <w:szCs w:val="21"/>
+        </w:rPr>
+        <w:t>:</w:t>
       </w:r>
     </w:p>
     <w:p>
@@ -1768,7 +3044,7 @@
           <w:kern w:val="0"/>
           <w:szCs w:val="21"/>
         </w:rPr>
-        <w:t>Click </w:t>
+        <w:t>点击</w:t>
       </w:r>
       <w:r>
         <w:rPr>
@@ -1788,23 +3064,21 @@
         </w:rPr>
         <w:t xml:space="preserve">. </w:t>
       </w:r>
-      <w:proofErr w:type="gramStart"/>
-      <w:r>
-        <w:rPr>
-          <w:rFonts w:ascii="Roboto" w:eastAsia="宋体" w:hAnsi="Roboto" w:cs="宋体"/>
-          <w:kern w:val="0"/>
-          <w:szCs w:val="21"/>
-        </w:rPr>
-        <w:t>and</w:t>
-      </w:r>
-      <w:proofErr w:type="gramEnd"/>
-      <w:r>
-        <w:rPr>
-          <w:rFonts w:ascii="Roboto" w:eastAsia="宋体" w:hAnsi="Roboto" w:cs="宋体"/>
-          <w:kern w:val="0"/>
-          <w:szCs w:val="21"/>
-        </w:rPr>
-        <w:t xml:space="preserve"> follow the steps until you reach the </w:t>
+      <w:r>
+        <w:rPr>
+          <w:rFonts w:ascii="Roboto" w:eastAsia="宋体" w:hAnsi="Roboto" w:cs="宋体"/>
+          <w:kern w:val="0"/>
+          <w:szCs w:val="21"/>
+        </w:rPr>
+        <w:t>点击下一步，直到看到</w:t>
+      </w:r>
+      <w:r>
+        <w:rPr>
+          <w:rFonts w:ascii="Roboto" w:eastAsia="宋体" w:hAnsi="Roboto" w:cs="宋体"/>
+          <w:kern w:val="0"/>
+          <w:szCs w:val="21"/>
+        </w:rPr>
+        <w:t> </w:t>
       </w:r>
       <w:r>
         <w:rPr>
@@ -1822,7 +3096,23 @@
           <w:kern w:val="0"/>
           <w:szCs w:val="21"/>
         </w:rPr>
-        <w:t> page.</w:t>
+        <w:t> </w:t>
+      </w:r>
+      <w:r>
+        <w:rPr>
+          <w:rFonts w:ascii="Roboto" w:eastAsia="宋体" w:hAnsi="Roboto" w:cs="宋体"/>
+          <w:kern w:val="0"/>
+          <w:szCs w:val="21"/>
+        </w:rPr>
+        <w:t>页面</w:t>
+      </w:r>
+      <w:r>
+        <w:rPr>
+          <w:rFonts w:ascii="Roboto" w:eastAsia="宋体" w:hAnsi="Roboto" w:cs="宋体"/>
+          <w:kern w:val="0"/>
+          <w:szCs w:val="21"/>
+        </w:rPr>
+        <w:t>.</w:t>
       </w:r>
     </w:p>
     <w:p>
@@ -1848,7 +3138,31 @@
           <w:kern w:val="0"/>
           <w:szCs w:val="21"/>
         </w:rPr>
-        <w:t>On this page, select the </w:t>
+        <w:t>在本页面</w:t>
+      </w:r>
+      <w:r>
+        <w:rPr>
+          <w:rFonts w:ascii="Roboto" w:eastAsia="宋体" w:hAnsi="Roboto" w:cs="宋体"/>
+          <w:kern w:val="0"/>
+          <w:szCs w:val="21"/>
+        </w:rPr>
+        <w:t xml:space="preserve">, </w:t>
+      </w:r>
+      <w:r>
+        <w:rPr>
+          <w:rFonts w:ascii="Roboto" w:eastAsia="宋体" w:hAnsi="Roboto" w:cs="宋体"/>
+          <w:kern w:val="0"/>
+          <w:szCs w:val="21"/>
+        </w:rPr>
+        <w:t>选择</w:t>
+      </w:r>
+      <w:r>
+        <w:rPr>
+          <w:rFonts w:ascii="Roboto" w:eastAsia="宋体" w:hAnsi="Roboto" w:cs="宋体"/>
+          <w:kern w:val="0"/>
+          <w:szCs w:val="21"/>
+        </w:rPr>
+        <w:t> </w:t>
       </w:r>
       <w:r>
         <w:rPr>
@@ -1866,7 +3180,15 @@
           <w:kern w:val="0"/>
           <w:szCs w:val="21"/>
         </w:rPr>
-        <w:t> check box.</w:t>
+        <w:t>选项</w:t>
+      </w:r>
+      <w:r>
+        <w:rPr>
+          <w:rFonts w:ascii="Roboto" w:eastAsia="宋体" w:hAnsi="Roboto" w:cs="宋体"/>
+          <w:kern w:val="0"/>
+          <w:szCs w:val="21"/>
+        </w:rPr>
+        <w:t>.</w:t>
       </w:r>
     </w:p>
     <w:p>
@@ -1892,7 +3214,7 @@
           <w:kern w:val="0"/>
           <w:szCs w:val="21"/>
         </w:rPr>
-        <w:t>Under </w:t>
+        <w:t>在</w:t>
       </w:r>
       <w:r>
         <w:rPr>
@@ -1910,7 +3232,39 @@
           <w:kern w:val="0"/>
           <w:szCs w:val="21"/>
         </w:rPr>
-        <w:t> option, in the </w:t>
+        <w:t> </w:t>
+      </w:r>
+      <w:r>
+        <w:rPr>
+          <w:rFonts w:ascii="Roboto" w:eastAsia="宋体" w:hAnsi="Roboto" w:cs="宋体"/>
+          <w:kern w:val="0"/>
+          <w:szCs w:val="21"/>
+        </w:rPr>
+        <w:t>选项下</w:t>
+      </w:r>
+      <w:r>
+        <w:rPr>
+          <w:rFonts w:ascii="Roboto" w:eastAsia="宋体" w:hAnsi="Roboto" w:cs="宋体"/>
+          <w:kern w:val="0"/>
+          <w:szCs w:val="21"/>
+        </w:rPr>
+        <w:t xml:space="preserve">, </w:t>
+      </w:r>
+      <w:r>
+        <w:rPr>
+          <w:rFonts w:ascii="Roboto" w:eastAsia="宋体" w:hAnsi="Roboto" w:cs="宋体"/>
+          <w:kern w:val="0"/>
+          <w:szCs w:val="21"/>
+        </w:rPr>
+        <w:t>在</w:t>
+      </w:r>
+      <w:r>
+        <w:rPr>
+          <w:rFonts w:ascii="Roboto" w:eastAsia="宋体" w:hAnsi="Roboto" w:cs="宋体"/>
+          <w:kern w:val="0"/>
+          <w:szCs w:val="21"/>
+        </w:rPr>
+        <w:t> </w:t>
       </w:r>
       <w:r>
         <w:rPr>
@@ -1928,7 +3282,23 @@
           <w:kern w:val="0"/>
           <w:szCs w:val="21"/>
         </w:rPr>
-        <w:t> option list, select </w:t>
+        <w:t>选项列表</w:t>
+      </w:r>
+      <w:r>
+        <w:rPr>
+          <w:rFonts w:ascii="Roboto" w:eastAsia="宋体" w:hAnsi="Roboto" w:cs="宋体"/>
+          <w:kern w:val="0"/>
+          <w:szCs w:val="21"/>
+        </w:rPr>
+        <w:t xml:space="preserve">, </w:t>
+      </w:r>
+      <w:r>
+        <w:rPr>
+          <w:rFonts w:ascii="Roboto" w:eastAsia="宋体" w:hAnsi="Roboto" w:cs="宋体"/>
+          <w:kern w:val="0"/>
+          <w:szCs w:val="21"/>
+        </w:rPr>
+        <w:t>选择</w:t>
       </w:r>
       <w:r>
         <w:rPr>
@@ -1957,7 +3327,7 @@
         <w:jc w:val="left"/>
         <w:outlineLvl w:val="1"/>
         <w:rPr>
-          <w:rFonts w:ascii="Roboto" w:eastAsia="宋体" w:hAnsi="Roboto" w:cs="宋体"/>
+          <w:rFonts w:ascii="Roboto" w:eastAsia="宋体" w:hAnsi="Roboto" w:cs="宋体" w:hint="eastAsia"/>
           <w:kern w:val="0"/>
           <w:sz w:val="42"/>
           <w:szCs w:val="42"/>
@@ -1970,7 +3340,7 @@
           <w:sz w:val="42"/>
           <w:szCs w:val="42"/>
         </w:rPr>
-        <w:t>Next Steps</w:t>
+        <w:t>更过</w:t>
       </w:r>
     </w:p>
     <w:p>
@@ -2019,9 +3389,17 @@
           <w:kern w:val="0"/>
           <w:szCs w:val="21"/>
         </w:rPr>
-        <w:t>Follow the guide to </w:t>
-      </w:r>
-      <w:hyperlink r:id="rId13" w:history="1">
+        <w:t>参考</w:t>
+      </w:r>
+      <w:r>
+        <w:rPr>
+          <w:rFonts w:ascii="Roboto" w:eastAsia="宋体" w:hAnsi="Roboto" w:cs="宋体"/>
+          <w:kern w:val="0"/>
+          <w:szCs w:val="21"/>
+        </w:rPr>
+        <w:t> </w:t>
+      </w:r>
+      <w:hyperlink r:id="rId9" w:history="1">
         <w:r>
           <w:rPr>
             <w:rFonts w:ascii="Roboto" w:eastAsia="宋体" w:hAnsi="Roboto" w:cs="宋体"/>
@@ -2065,9 +3443,33 @@
           <w:kern w:val="0"/>
           <w:szCs w:val="21"/>
         </w:rPr>
-        <w:t>Learn more about the Android N platform with </w:t>
-      </w:r>
-      <w:hyperlink r:id="rId14" w:history="1">
+        <w:t>更多的关于</w:t>
+      </w:r>
+      <w:r>
+        <w:rPr>
+          <w:rFonts w:ascii="Roboto" w:eastAsia="宋体" w:hAnsi="Roboto" w:cs="宋体" w:hint="eastAsia"/>
+          <w:kern w:val="0"/>
+          <w:szCs w:val="21"/>
+        </w:rPr>
+        <w:t xml:space="preserve">Android N </w:t>
+      </w:r>
+      <w:r>
+        <w:rPr>
+          <w:rFonts w:ascii="Roboto" w:eastAsia="宋体" w:hAnsi="Roboto" w:cs="宋体" w:hint="eastAsia"/>
+          <w:kern w:val="0"/>
+          <w:szCs w:val="21"/>
+        </w:rPr>
+        <w:t>，查看</w:t>
+      </w:r>
+      <w:r>
+        <w:rPr>
+          <w:rFonts w:ascii="Roboto" w:eastAsia="宋体" w:hAnsi="Roboto" w:cs="宋体"/>
+          <w:kern w:val="0"/>
+          <w:szCs w:val="21"/>
+        </w:rPr>
+        <w:t> </w:t>
+      </w:r>
+      <w:hyperlink r:id="rId10" w:history="1">
         <w:r>
           <w:rPr>
             <w:rFonts w:ascii="Roboto" w:eastAsia="宋体" w:hAnsi="Roboto" w:cs="宋体"/>
@@ -2085,9 +3487,17 @@
           <w:kern w:val="0"/>
           <w:szCs w:val="21"/>
         </w:rPr>
-        <w:t> and </w:t>
-      </w:r>
-      <w:hyperlink r:id="rId15" w:history="1">
+        <w:t> </w:t>
+      </w:r>
+      <w:r>
+        <w:rPr>
+          <w:rFonts w:ascii="Roboto" w:eastAsia="宋体" w:hAnsi="Roboto" w:cs="宋体"/>
+          <w:kern w:val="0"/>
+          <w:szCs w:val="21"/>
+        </w:rPr>
+        <w:t>和</w:t>
+      </w:r>
+      <w:hyperlink r:id="rId11" w:history="1">
         <w:r>
           <w:rPr>
             <w:rFonts w:ascii="Roboto" w:eastAsia="宋体" w:hAnsi="Roboto" w:cs="宋体"/>
@@ -2108,13 +3518,7 @@
         <w:t>.</w:t>
       </w:r>
     </w:p>
-    <w:p>
-      <w:pPr>
-        <w:rPr>
-          <w:rFonts w:hint="eastAsia"/>
-        </w:rPr>
-      </w:pPr>
-    </w:p>
+    <w:p/>
     <w:sectPr>
       <w:pgSz w:w="11906" w:h="16838"/>
       <w:pgMar w:top="1440" w:right="1440" w:bottom="1440" w:left="1440" w:header="851" w:footer="992" w:gutter="0"/>

</xml_diff>